<commit_message>
Actualización con mlp, y cambios en la memoria
</commit_message>
<xml_diff>
--- a/docs/TFG.docx
+++ b/docs/TFG.docx
@@ -1667,7 +1667,8 @@
               <w:tab w:val="right" w:leader="dot" w:pos="9015"/>
             </w:tabs>
             <w:rPr>
-              <w:rStyle w:val="Hipervnculo"/>
+              <w:color w:val="467886"/>
+              <w:u w:val="single"/>
             </w:rPr>
           </w:pPr>
           <w:hyperlink w:anchor="_Toc1600058863">
@@ -1705,16 +1706,11 @@
         </w:p>
       </w:sdtContent>
     </w:sdt>
+    <w:bookmarkStart w:id="0" w:name="_Toc459688056" w:displacedByCustomXml="prev"/>
     <w:p>
       <w:pPr>
         <w:pStyle w:val="Ttulo1"/>
       </w:pPr>
-    </w:p>
-    <w:p>
-      <w:pPr>
-        <w:pStyle w:val="Ttulo1"/>
-      </w:pPr>
-      <w:bookmarkStart w:id="0" w:name="_Toc459688056"/>
       <w:r>
         <w:t>1. Fundamentación Teórica y Estado del Arte</w:t>
       </w:r>
@@ -1771,17 +1767,14 @@
         <w:t>A finales de la década de 1990 y comienzos de los 2000, empezaron a explorarse algoritmos de aprendizaje supervisado sobre datos estructurados para mejorar la detección de defectos. Se introdujeron métodos como árboles de decisión, redes neuronales de una capa oculta y máquinas de vectores de soporte (SVM)</w:t>
       </w:r>
       <w:r>
-        <w:t xml:space="preserve"> entrenados con atributos numéricos que describían la superficie o propiedades físicas de las </w:t>
-      </w:r>
-      <w:r>
-        <w:lastRenderedPageBreak/>
-        <w:t xml:space="preserve">placas de acero. Estos primeros sistemas “inteligentes” eran aún limitados, pero sentaron las bases de la automatización del control de calidad. Hacia la década de 2010, con la disponibilidad de conjuntos de datos públicos y la madurez de técnicas de </w:t>
+        <w:t xml:space="preserve"> entrenados con atributos numéricos que describían la superficie o propiedades físicas de las placas de acero. Estos primeros sistemas “inteligentes” eran aún limitados, pero sentaron las bases de la automatización del control de calidad. Hacia la década de 2010, con la disponibilidad de conjuntos de datos públicos y la madurez de técnicas de </w:t>
       </w:r>
       <w:r>
         <w:rPr>
           <w:i/>
           <w:iCs/>
         </w:rPr>
+        <w:lastRenderedPageBreak/>
         <w:t xml:space="preserve">data </w:t>
       </w:r>
       <w:proofErr w:type="spellStart"/>
@@ -1951,24 +1944,54 @@
           <w:i/>
           <w:iCs/>
         </w:rPr>
-        <w:t>multi-</w:t>
+        <w:t>multi-etiqueta</w:t>
+      </w:r>
+      <w:proofErr w:type="spellEnd"/>
+      <w:r>
+        <w:t>, donde a cada instancia (placa de acero inspeccionada) se le pueden asignar varios rótulos de defecto entre un conjunto de categorías posibles.</w:t>
+      </w:r>
+    </w:p>
+    <w:p>
+      <w:r>
+        <w:lastRenderedPageBreak/>
+        <w:t xml:space="preserve">La clasificación </w:t>
+      </w:r>
+      <w:proofErr w:type="spellStart"/>
+      <w:r>
+        <w:t>multi-etiqueta</w:t>
+      </w:r>
+      <w:proofErr w:type="spellEnd"/>
+      <w:r>
+        <w:t xml:space="preserve"> se diferencia de la </w:t>
+      </w:r>
+      <w:proofErr w:type="spellStart"/>
+      <w:r>
+        <w:t>multi-clase</w:t>
+      </w:r>
+      <w:proofErr w:type="spellEnd"/>
+      <w:r>
+        <w:t xml:space="preserve"> en que no obliga a elegir una única categoría; por el contrario, permite predecir un subconjunto de categorías relevantes por muestr</w:t>
+      </w:r>
+      <w:r>
+        <w:t>a</w:t>
+      </w:r>
+      <w:r>
+        <w:t xml:space="preserve">. Cada etiqueta se interpreta como una variable binaria (defecto presente/ausente), y el objetivo del modelo es predecir correctamente la combinación de defectos presentes. Este enfoque es especialmente relevante en acero u otras manufacturas donde los defectos no son mutuamente excluyentes. Desde un punto de vista operativo, identificar </w:t>
       </w:r>
       <w:r>
         <w:rPr>
           <w:i/>
           <w:iCs/>
         </w:rPr>
-        <w:lastRenderedPageBreak/>
-        <w:t>etiqueta</w:t>
-      </w:r>
-      <w:proofErr w:type="spellEnd"/>
-      <w:r>
-        <w:t>, donde a cada instancia (placa de acero inspeccionada) se le pueden asignar varios rótulos de defecto entre un conjunto de categorías posibles.</w:t>
-      </w:r>
-    </w:p>
-    <w:p>
-      <w:r>
-        <w:t xml:space="preserve">La clasificación </w:t>
+        <w:t>todas</w:t>
+      </w:r>
+      <w:r>
+        <w:t xml:space="preserve"> las fallas de una pieza es crucial para tomar acciones correctivas completas (por ejemplo, reprocesar una plancha con grietas y oxidación requiere abordar ambas imperfecciones).</w:t>
+      </w:r>
+    </w:p>
+    <w:p>
+      <w:r>
+        <w:t xml:space="preserve">Históricamente, cuando los sistemas no soportaban </w:t>
       </w:r>
       <w:proofErr w:type="spellStart"/>
       <w:r>
@@ -1976,36 +1999,31 @@
       </w:r>
       <w:proofErr w:type="spellEnd"/>
       <w:r>
-        <w:t xml:space="preserve"> se diferencia de la </w:t>
-      </w:r>
-      <w:proofErr w:type="spellStart"/>
-      <w:r>
-        <w:t>multi-clase</w:t>
-      </w:r>
-      <w:proofErr w:type="spellEnd"/>
-      <w:r>
-        <w:t xml:space="preserve"> en que no obliga a elegir una única categoría; por el contrario, permite predecir un subconjunto de categorías relevantes por muestr</w:t>
-      </w:r>
-      <w:r>
-        <w:t>a</w:t>
-      </w:r>
-      <w:r>
-        <w:t xml:space="preserve">. Cada etiqueta se interpreta como una variable binaria (defecto presente/ausente), y el objetivo del modelo es predecir correctamente la combinación de defectos presentes. Este enfoque es especialmente relevante en acero u otras manufacturas donde los defectos no son mutuamente excluyentes. Desde un punto de vista operativo, identificar </w:t>
+        <w:t>, la solución era introducir categorías compuestas o genéricas. Un ejemplo es la clase "Otros" empleada en algunos conjuntos de datos industriales para agrupar piezas que no encajan limpiamente en un solo tipo de defecto. En el caso de las placas de acero, la categoría “</w:t>
+      </w:r>
+      <w:proofErr w:type="spellStart"/>
+      <w:r>
+        <w:t>Other_Faults</w:t>
+      </w:r>
+      <w:proofErr w:type="spellEnd"/>
+      <w:r>
+        <w:t>” se usó para designar piezas con características atípicas o múltiples defectos a la ve</w:t>
+      </w:r>
+      <w:r>
+        <w:t>z</w:t>
+      </w:r>
+      <w:r>
+        <w:t xml:space="preserve">. Si bien esto permitía clasificar </w:t>
       </w:r>
       <w:r>
         <w:rPr>
           <w:i/>
           <w:iCs/>
         </w:rPr>
-        <w:t>todas</w:t>
-      </w:r>
-      <w:r>
-        <w:t xml:space="preserve"> las fallas de una pieza es crucial para tomar acciones correctivas completas (por ejemplo, reprocesar una plancha con grietas y oxidación requiere abordar ambas imperfecciones).</w:t>
-      </w:r>
-    </w:p>
-    <w:p>
-      <w:r>
-        <w:t xml:space="preserve">Históricamente, cuando los sistemas no soportaban </w:t>
+        <w:t>algo</w:t>
+      </w:r>
+      <w:r>
+        <w:t xml:space="preserve"> dichas piezas, el resultado era impreciso pues no informaba qué defectos específicos estaban presentes. La clasificación </w:t>
       </w:r>
       <w:proofErr w:type="spellStart"/>
       <w:r>
@@ -2013,31 +2031,7 @@
       </w:r>
       <w:proofErr w:type="spellEnd"/>
       <w:r>
-        <w:t>, la solución era introducir categorías compuestas o genéricas. Un ejemplo es la clase "Otros" empleada en algunos conjuntos de datos industriales para agrupar piezas que no encajan limpiamente en un solo tipo de defecto. En el caso de las placas de acero, la categoría “</w:t>
-      </w:r>
-      <w:proofErr w:type="spellStart"/>
-      <w:r>
-        <w:t>Other_Faults</w:t>
-      </w:r>
-      <w:proofErr w:type="spellEnd"/>
-      <w:r>
-        <w:t>” se usó para designar piezas con características atípicas o múltiples defectos a la ve</w:t>
-      </w:r>
-      <w:r>
-        <w:t>z</w:t>
-      </w:r>
-      <w:r>
-        <w:t xml:space="preserve">. Si bien esto permitía clasificar </w:t>
-      </w:r>
-      <w:r>
-        <w:rPr>
-          <w:i/>
-          <w:iCs/>
-        </w:rPr>
-        <w:t>algo</w:t>
-      </w:r>
-      <w:r>
-        <w:t xml:space="preserve"> dichas piezas, el resultado era impreciso pues no informaba qué defectos específicos estaban presentes. La clasificación </w:t>
+        <w:t xml:space="preserve"> aborda este problema evitando categorías cajón de sastre; en lugar de etiquetar una muestra ambigua simplemente como "Otros", el modelo </w:t>
       </w:r>
       <w:proofErr w:type="spellStart"/>
       <w:r>
@@ -2045,7 +2039,12 @@
       </w:r>
       <w:proofErr w:type="spellEnd"/>
       <w:r>
-        <w:t xml:space="preserve"> aborda este problema evitando categorías cajón de sastre; en lugar de etiquetar una muestra ambigua simplemente como "Otros", el modelo </w:t>
+        <w:t xml:space="preserve"> ideal indicaría, por ejemplo: Defectos = {Rayadura, Manchas} en una misma observación. De esta forma, se obtiene una descripción más rica y accionable de la calidad del producto.</w:t>
+      </w:r>
+    </w:p>
+    <w:p>
+      <w:r>
+        <w:t xml:space="preserve">Otro motivo para la relevancia de la </w:t>
       </w:r>
       <w:proofErr w:type="spellStart"/>
       <w:r>
@@ -2053,12 +2052,15 @@
       </w:r>
       <w:proofErr w:type="spellEnd"/>
       <w:r>
-        <w:t xml:space="preserve"> ideal indicaría, por ejemplo: Defectos = {Rayadura, Manchas} en una misma observación. De esta forma, se obtiene una descripción más rica y accionable de la calidad del producto.</w:t>
-      </w:r>
-    </w:p>
-    <w:p>
-      <w:r>
-        <w:t xml:space="preserve">Otro motivo para la relevancia de la </w:t>
+        <w:t xml:space="preserve"> es la posibilidad de explotar correlaciones entre defectos. En la práctica, ciertos defectos pueden tender a ocurrir juntos debido a causas comunes en el proceso de fabricación. Por ejemplo, una desalineación en el laminado podría causar simultáneamente rayaduras y abolladuras; conocer esta </w:t>
+      </w:r>
+      <w:proofErr w:type="spellStart"/>
+      <w:r>
+        <w:t>co-ocurrencia</w:t>
+      </w:r>
+      <w:proofErr w:type="spellEnd"/>
+      <w:r>
+        <w:t xml:space="preserve"> puede ayudar tanto en la predicción (el modelo aprende patrones combinados) como en el diagnóstico de causas raíz. La literatura de aprendizaje </w:t>
       </w:r>
       <w:proofErr w:type="spellStart"/>
       <w:r>
@@ -2066,15 +2068,13 @@
       </w:r>
       <w:proofErr w:type="spellEnd"/>
       <w:r>
-        <w:t xml:space="preserve"> es la posibilidad de explotar correlaciones entre defectos. En la práctica, ciertos defectos pueden tender a ocurrir juntos debido a causas comunes en el proceso de fabricación. Por ejemplo, una desalineación en el laminado podría causar simultáneamente rayaduras y abolladuras; conocer esta </w:t>
-      </w:r>
-      <w:proofErr w:type="spellStart"/>
-      <w:r>
-        <w:t>co-ocurrencia</w:t>
-      </w:r>
-      <w:proofErr w:type="spellEnd"/>
-      <w:r>
-        <w:t xml:space="preserve"> puede ayudar tanto en la predicción (el modelo aprende patrones combinados) como en el diagnóstico de causas raíz. La literatura de aprendizaje </w:t>
+        <w:t xml:space="preserve"> enfatiza la importancia de considerar la dependencia entre etiquetas para mejorar la precisión predictiv</w:t>
+      </w:r>
+      <w:r>
+        <w:t>a</w:t>
+      </w:r>
+      <w:r>
+        <w:t xml:space="preserve">. No obstante, incluso un enfoque sencillo de </w:t>
       </w:r>
       <w:proofErr w:type="spellStart"/>
       <w:r>
@@ -2082,13 +2082,7 @@
       </w:r>
       <w:proofErr w:type="spellEnd"/>
       <w:r>
-        <w:t xml:space="preserve"> enfatiza la importancia de considerar la dependencia entre etiquetas para mejorar la precisión predictiv</w:t>
-      </w:r>
-      <w:r>
-        <w:t>a</w:t>
-      </w:r>
-      <w:r>
-        <w:t xml:space="preserve">. No obstante, incluso un enfoque sencillo de </w:t>
+        <w:t xml:space="preserve"> que trate cada defecto por separado ya proporciona la ventaja fundamental de detectar todos los tipos de fallas presentes en una muestra. En resumen, en contextos industriales donde la realidad de las piezas defectuosas es compleja, la clasificación </w:t>
       </w:r>
       <w:proofErr w:type="spellStart"/>
       <w:r>
@@ -2096,7 +2090,31 @@
       </w:r>
       <w:proofErr w:type="spellEnd"/>
       <w:r>
-        <w:t xml:space="preserve"> que trate cada defecto por separado ya proporciona la ventaja fundamental de detectar todos los tipos de fallas presentes en una muestra. En resumen, en contextos industriales donde la realidad de las piezas defectuosas es compleja, la clasificación </w:t>
+        <w:t xml:space="preserve"> es necesaria para reflejar fielmente el estado de cada producto y garantizar un control de calidad integral.</w:t>
+      </w:r>
+    </w:p>
+    <w:p/>
+    <w:p>
+      <w:pPr>
+        <w:pStyle w:val="Ttulo2"/>
+      </w:pPr>
+      <w:bookmarkStart w:id="3" w:name="_Toc899498022"/>
+      <w:r>
+        <w:t>1.3. Algoritmos relevantes (</w:t>
+      </w:r>
+      <w:proofErr w:type="spellStart"/>
+      <w:r>
+        <w:t>Random</w:t>
+      </w:r>
+      <w:proofErr w:type="spellEnd"/>
+      <w:r>
+        <w:t xml:space="preserve"> Forest, otros métodos)</w:t>
+      </w:r>
+      <w:bookmarkEnd w:id="3"/>
+    </w:p>
+    <w:p>
+      <w:r>
+        <w:t xml:space="preserve">El abordaje de un problema </w:t>
       </w:r>
       <w:proofErr w:type="spellStart"/>
       <w:r>
@@ -2104,40 +2122,11 @@
       </w:r>
       <w:proofErr w:type="spellEnd"/>
       <w:r>
-        <w:t xml:space="preserve"> es necesaria para reflejar fielmente el estado de cada producto y garantizar un control de calidad integral.</w:t>
-      </w:r>
-    </w:p>
-    <w:p/>
-    <w:p>
-      <w:pPr>
-        <w:pStyle w:val="Ttulo2"/>
-      </w:pPr>
-      <w:bookmarkStart w:id="3" w:name="_Toc899498022"/>
+        <w:t xml:space="preserve"> puede realizarse mediante la adaptación de algoritmos de clasificación tradicionales o mediante métodos diseñados </w:t>
+      </w:r>
       <w:r>
         <w:lastRenderedPageBreak/>
-        <w:t>1.3. Algoritmos relevantes (</w:t>
-      </w:r>
-      <w:proofErr w:type="spellStart"/>
-      <w:r>
-        <w:t>Random</w:t>
-      </w:r>
-      <w:proofErr w:type="spellEnd"/>
-      <w:r>
-        <w:t xml:space="preserve"> Forest, otros métodos)</w:t>
-      </w:r>
-      <w:bookmarkEnd w:id="3"/>
-    </w:p>
-    <w:p>
-      <w:r>
-        <w:t xml:space="preserve">El abordaje de un problema </w:t>
-      </w:r>
-      <w:proofErr w:type="spellStart"/>
-      <w:r>
-        <w:t>multi-etiqueta</w:t>
-      </w:r>
-      <w:proofErr w:type="spellEnd"/>
-      <w:r>
-        <w:t xml:space="preserve"> puede realizarse mediante la adaptación de algoritmos de clasificación tradicionales o mediante métodos diseñados específicamente para múltiples etiquetas. En el caso de datos tabulares con decenas de atributos (como medidas físicas, químicas o geométricas), muchos de los </w:t>
+        <w:t xml:space="preserve">específicamente para múltiples etiquetas. En el caso de datos tabulares con decenas de atributos (como medidas físicas, químicas o geométricas), muchos de los </w:t>
       </w:r>
       <w:r>
         <w:t xml:space="preserve">algoritmos clásicos de aprendizaje supervisado han demostrado ser eficaces, ya sea tratando cada etiqueta por separado o modelando todas las etiquetas conjuntamente. A continuación, se revisan los principales algoritmos empleados y sus consideraciones en tareas </w:t>
@@ -2419,11 +2408,7 @@
       </w:r>
       <w:proofErr w:type="spellEnd"/>
       <w:r>
-        <w:t xml:space="preserve"> </w:t>
-      </w:r>
-      <w:r>
-        <w:lastRenderedPageBreak/>
-        <w:t xml:space="preserve">exclusiva para </w:t>
+        <w:t xml:space="preserve"> exclusiva para </w:t>
       </w:r>
       <w:proofErr w:type="spellStart"/>
       <w:r>
@@ -2463,6 +2448,7 @@
       </w:r>
       <w:proofErr w:type="spellStart"/>
       <w:r>
+        <w:lastRenderedPageBreak/>
         <w:t>boosting</w:t>
       </w:r>
       <w:proofErr w:type="spellEnd"/>
@@ -2709,28 +2695,28 @@
         <w:t xml:space="preserve"> </w:t>
       </w:r>
       <w:r>
-        <w:t xml:space="preserve"> práctica industrial por su complejidad. Por lo general, la simplicidad de entrenar múltiples SVM binarias funciona adecuadamente, aunque a costa de ignorar la interdependencia entre defectos. </w:t>
+        <w:t xml:space="preserve"> práctica industrial por su complejidad. Por lo general, la simplicidad de entrenar múltiples SVM binarias funciona adecuadamente, aunque a costa de ignorar la interdependencia entre defectos. Un punto a considerar es el costo computacional: entrenar muchas SVM puede ser pesado si el </w:t>
+      </w:r>
+      <w:proofErr w:type="spellStart"/>
+      <w:r>
+        <w:t>dataset</w:t>
+      </w:r>
+      <w:proofErr w:type="spellEnd"/>
+      <w:r>
+        <w:t xml:space="preserve"> es gr</w:t>
+      </w:r>
+      <w:r>
+        <w:t xml:space="preserve"> </w:t>
+      </w:r>
+      <w:r>
+        <w:t xml:space="preserve">ande, pero con 5–10 etiquetas (como en nuestro caso de 7 defectos) es factible. Algunos trabajos recientes propusieron variaciones de SVM </w:t>
+      </w:r>
+      <w:r>
+        <w:t xml:space="preserve">adaptadas; por ejemplo, Shu et al. (2023) emplean SVM con </w:t>
       </w:r>
       <w:r>
         <w:lastRenderedPageBreak/>
-        <w:t xml:space="preserve">Un punto a considerar es el costo computacional: entrenar muchas SVM puede ser pesado si el </w:t>
-      </w:r>
-      <w:proofErr w:type="spellStart"/>
-      <w:r>
-        <w:t>dataset</w:t>
-      </w:r>
-      <w:proofErr w:type="spellEnd"/>
-      <w:r>
-        <w:t xml:space="preserve"> es gr</w:t>
-      </w:r>
-      <w:r>
-        <w:t xml:space="preserve"> </w:t>
-      </w:r>
-      <w:r>
-        <w:t xml:space="preserve">ande, pero con 5–10 etiquetas (como en nuestro caso de 7 defectos) es factible. Algunos trabajos recientes propusieron variaciones de SVM </w:t>
-      </w:r>
-      <w:r>
-        <w:t xml:space="preserve">adaptadas; por ejemplo, Shu et al. (2023) emplean SVM con una técnica de “extended </w:t>
+        <w:t xml:space="preserve">una técnica de “extended </w:t>
       </w:r>
       <w:proofErr w:type="spellStart"/>
       <w:r>
@@ -3010,22 +2996,19 @@
       </w:r>
       <w:proofErr w:type="spellEnd"/>
       <w:r>
-        <w:t xml:space="preserve"> logrando alrededor de 75% </w:t>
-      </w:r>
+        <w:t xml:space="preserve"> logrando alrededor de 75% de acierto, mientras que Zhang et al. (2018) alcanzaron ~77% con una red similar. Estos resultados, en línea con SVM y árboles, mostraban que las redes densas tradicionales podían rendir bien, aunque sin superarlos claramente. Con el auge de </w:t>
+      </w:r>
+      <w:proofErr w:type="spellStart"/>
+      <w:r>
+        <w:t>frameworks</w:t>
+      </w:r>
+      <w:proofErr w:type="spellEnd"/>
+      <w:r>
+        <w:t xml:space="preserve"> modernos, hoy es sencillo construir un modelo neuronal </w:t>
+      </w:r>
+      <w:proofErr w:type="spellStart"/>
       <w:r>
         <w:lastRenderedPageBreak/>
-        <w:t xml:space="preserve">de acierto, mientras que Zhang et al. (2018) alcanzaron ~77% con una red similar. Estos resultados, en línea con SVM y árboles, mostraban que las redes densas tradicionales podían rendir bien, aunque sin superarlos claramente. Con el auge de </w:t>
-      </w:r>
-      <w:proofErr w:type="spellStart"/>
-      <w:r>
-        <w:t>frameworks</w:t>
-      </w:r>
-      <w:proofErr w:type="spellEnd"/>
-      <w:r>
-        <w:t xml:space="preserve"> modernos, hoy es sencillo construir un modelo neuronal </w:t>
-      </w:r>
-      <w:proofErr w:type="spellStart"/>
-      <w:r>
         <w:t>multi-etiqueta</w:t>
       </w:r>
       <w:proofErr w:type="spellEnd"/>
@@ -3258,19 +3241,22 @@
           <w:b/>
           <w:bCs/>
         </w:rPr>
+        <w:t>Primeros estudios (2010–2015):</w:t>
+      </w:r>
+      <w:r>
+        <w:t xml:space="preserve"> Tras la disponibilidad de datos públicos, investigadores comenzaron evaluaciones comparativas de algoritmos. </w:t>
+      </w:r>
+      <w:proofErr w:type="spellStart"/>
+      <w:r>
+        <w:t>Thirukovalluru</w:t>
+      </w:r>
+      <w:proofErr w:type="spellEnd"/>
+      <w:r>
+        <w:t xml:space="preserve"> et al. (2016) aplicaron SVM a la clasificación de defectos de placas de acero, obteniendo precisiones en torno al 75%. Estos primeros esfuerzos mostraron que métodos basados en máquinas de soporte vectorial eran viables. Sin embargo, la </w:t>
+      </w:r>
+      <w:r>
         <w:lastRenderedPageBreak/>
-        <w:t>Primeros estudios (2010–2015):</w:t>
-      </w:r>
-      <w:r>
-        <w:t xml:space="preserve"> Tras la disponibilidad de datos públicos, investigadores comenzaron evaluaciones comparativas de algoritmos. </w:t>
-      </w:r>
-      <w:proofErr w:type="spellStart"/>
-      <w:r>
-        <w:t>Thirukovalluru</w:t>
-      </w:r>
-      <w:proofErr w:type="spellEnd"/>
-      <w:r>
-        <w:t xml:space="preserve"> et al. (2016) aplicaron SVM a la clasificación de defectos de placas de acero, obteniendo precisiones en torno al 75%. Estos primeros esfuerzos mostraron que métodos basados en máquinas de soporte vectorial eran viables. Sin embargo, la necesidad de explorar más técnicas quedó patente dado que la exactitud no superaba el 80%. Paralelamente, algunos estudios exploraron árboles de decisión y ensambles: por ejemplo, se empleó el algoritmo C4.5 y sus variantes, aunque con resultados aún en el rango medio de 70%. En esta época inicial también se publicaron trabajos con </w:t>
+        <w:t xml:space="preserve">necesidad de explorar más técnicas quedó patente dado que la exactitud no superaba el 80%. Paralelamente, algunos estudios exploraron árboles de decisión y ensambles: por ejemplo, se empleó el algoritmo C4.5 y sus variantes, aunque con resultados aún en el rango medio de 70%. En esta época inicial también se publicaron trabajos con </w:t>
       </w:r>
       <w:r>
         <w:rPr>
@@ -3537,11 +3523,7 @@
       </w:r>
       <w:proofErr w:type="spellEnd"/>
       <w:r>
-        <w:t xml:space="preserve"> (2022) investigaron el uso de una red LSTM (memoria a corto-largo plazo) para predecir defectos, encontrando un desempeño de ~75.6%, similar al de árboles y bosques </w:t>
-      </w:r>
-      <w:r>
-        <w:lastRenderedPageBreak/>
-        <w:t xml:space="preserve">tradicionales. Adicionalmente, propusieron ensambles de árboles (PDTF e I-PDTF en sus siglas en inglés) integrando técnicas de reducción de dimensiones, con pequeñas mejoras hasta ~76.1%. Estos trabajos sugieren que, para datos estructurados de tamaño moderado, las técnicas de </w:t>
+        <w:t xml:space="preserve"> (2022) investigaron el uso de una red LSTM (memoria a corto-largo plazo) para predecir defectos, encontrando un desempeño de ~75.6%, similar al de árboles y bosques tradicionales. Adicionalmente, propusieron ensambles de árboles (PDTF e I-PDTF en sus siglas en inglés) integrando técnicas de reducción de dimensiones, con pequeñas mejoras hasta ~76.1%. Estos trabajos sugieren que, para datos estructurados de tamaño moderado, las técnicas de </w:t>
       </w:r>
       <w:r>
         <w:rPr>
@@ -3560,7 +3542,11 @@
       </w:r>
       <w:proofErr w:type="spellEnd"/>
       <w:r>
-        <w:t xml:space="preserve"> clásicas competen fuertemente con redes profundas, a menos que se disponga de muchos más datos o se generen atributos adicionales. Un aspecto destacado en investigaciones recientes es el manejo de la mencionada clase "</w:t>
+        <w:t xml:space="preserve"> clásicas competen fuertemente con redes profundas, a menos que se disponga de muchos más datos o se generen </w:t>
+      </w:r>
+      <w:r>
+        <w:lastRenderedPageBreak/>
+        <w:t>atributos adicionales. Un aspecto destacado en investigaciones recientes es el manejo de la mencionada clase "</w:t>
       </w:r>
       <w:proofErr w:type="spellStart"/>
       <w:r>
@@ -3801,30 +3787,30 @@
     </w:p>
     <w:p>
       <w:r>
-        <w:t xml:space="preserve">En síntesis, la literatura académica muestra una evolución desde métodos sencillos hacia enfoques más complejos y personalizados al problema de defectos en acero. Inicialmente, técnicas como SVM, árboles o redes de una capa lograban resultados decentes (~70-75%). Con la introducción de ensambles y el refinamiento de </w:t>
+        <w:t xml:space="preserve">En síntesis, la literatura académica muestra una evolución desde métodos sencillos hacia enfoques más complejos y personalizados al problema de defectos en acero. Inicialmente, técnicas como SVM, árboles o redes de una capa lograban resultados decentes (~70-75%). Con la introducción de ensambles y el refinamiento de características, se rozó el 80% de precisión a finales de la década de 2010. Experimentos con </w:t>
+      </w:r>
+      <w:proofErr w:type="spellStart"/>
+      <w:r>
+        <w:t>deep</w:t>
+      </w:r>
+      <w:proofErr w:type="spellEnd"/>
+      <w:r>
+        <w:t xml:space="preserve"> </w:t>
+      </w:r>
+      <w:proofErr w:type="spellStart"/>
+      <w:r>
+        <w:t>learning</w:t>
+      </w:r>
+      <w:proofErr w:type="spellEnd"/>
+      <w:r>
+        <w:t xml:space="preserve"> puro no superaron claramente ese umbral, lo que sugiere que para la escala de datos disponible, los métodos basados en árboles y ensambles </w:t>
+      </w:r>
+      <w:r>
+        <w:t xml:space="preserve">seguían siendo la opción preferente. Finalmente, las contribuciones más recientes incorporan estrategias híbridas (combinar modelos lineales con árboles, o </w:t>
       </w:r>
       <w:r>
         <w:lastRenderedPageBreak/>
-        <w:t xml:space="preserve">características, se rozó el 80% de precisión a finales de la década de 2010. Experimentos con </w:t>
-      </w:r>
-      <w:proofErr w:type="spellStart"/>
-      <w:r>
-        <w:t>deep</w:t>
-      </w:r>
-      <w:proofErr w:type="spellEnd"/>
-      <w:r>
-        <w:t xml:space="preserve"> </w:t>
-      </w:r>
-      <w:proofErr w:type="spellStart"/>
-      <w:r>
-        <w:t>learning</w:t>
-      </w:r>
-      <w:proofErr w:type="spellEnd"/>
-      <w:r>
-        <w:t xml:space="preserve"> puro no superaron claramente ese umbral, lo que sugiere que para la escala de datos disponible, los métodos basados en árboles y ensambles </w:t>
-      </w:r>
-      <w:r>
-        <w:t xml:space="preserve">seguían siendo la opción preferente. Finalmente, las contribuciones más recientes incorporan estrategias híbridas (combinar modelos lineales con árboles, o técnicas de etiquetado mejoradas) que han elevado sustancialmente el techo de desempeño. Esto subraya la importancia de un análisis exhaustivo del problema: comprender la naturaleza </w:t>
+        <w:t xml:space="preserve">técnicas de etiquetado mejoradas) que han elevado sustancialmente el techo de desempeño. Esto subraya la importancia de un análisis exhaustivo del problema: comprender la naturaleza </w:t>
       </w:r>
       <w:proofErr w:type="spellStart"/>
       <w:r>
@@ -4306,7 +4292,6 @@
           <w:b/>
           <w:bCs/>
         </w:rPr>
-        <w:lastRenderedPageBreak/>
         <w:t>Tamaño del fichero de prueba</w:t>
       </w:r>
       <w:r>
@@ -4418,6 +4403,7 @@
       </w:pPr>
       <w:proofErr w:type="spellStart"/>
       <w:r>
+        <w:lastRenderedPageBreak/>
         <w:t>K_Scatch</w:t>
       </w:r>
       <w:proofErr w:type="spellEnd"/>
@@ -4728,7 +4714,6 @@
     </w:p>
     <w:p>
       <w:r>
-        <w:lastRenderedPageBreak/>
         <w:t xml:space="preserve">Con esta información se establece un marco claro para el análisis exploratorio y el diseño del pipeline de </w:t>
       </w:r>
       <w:r>
@@ -4758,6 +4743,7 @@
       </w:pPr>
       <w:bookmarkStart w:id="10" w:name="_Toc1998631354"/>
       <w:r>
+        <w:lastRenderedPageBreak/>
         <w:t>3. Preparación del Entorno</w:t>
       </w:r>
       <w:bookmarkEnd w:id="10"/>
@@ -4969,107 +4955,329 @@
       </w:r>
       <w:proofErr w:type="spellEnd"/>
       <w:r>
-        <w:t xml:space="preserve">) son algo más frecuentes. Esta característica tendrá un impacto directo en la estrategia de evaluación y entrenamiento, ya que será necesario utilizar técnicas </w:t>
-      </w:r>
+        <w:t xml:space="preserve">) son algo más frecuentes. Esta característica tendrá un impacto directo en la estrategia de evaluación y entrenamiento, ya que será necesario utilizar técnicas que gestionen adecuadamente este desbalance, como ponderación de clases o técnicas de </w:t>
+      </w:r>
+      <w:proofErr w:type="spellStart"/>
+      <w:r>
+        <w:t>oversampling</w:t>
+      </w:r>
+      <w:proofErr w:type="spellEnd"/>
+      <w:r>
+        <w:t>.</w:t>
+      </w:r>
+    </w:p>
+    <w:p>
       <w:r>
         <w:lastRenderedPageBreak/>
-        <w:t xml:space="preserve">que gestionen adecuadamente este desbalance, como ponderación de clases o técnicas de </w:t>
-      </w:r>
-      <w:proofErr w:type="spellStart"/>
-      <w:r>
-        <w:t>oversampling</w:t>
-      </w:r>
-      <w:proofErr w:type="spellEnd"/>
+        <w:t>En conjunto, este análisis proporciona una primera visión clara de la estructura general de los datos y sienta las bases para identificar problemas potenciales antes del modelado.</w:t>
+      </w:r>
+    </w:p>
+    <w:p/>
+    <w:p>
+      <w:pPr>
+        <w:pStyle w:val="Ttulo2"/>
+      </w:pPr>
+      <w:bookmarkStart w:id="15" w:name="_Toc1350130431"/>
+      <w:r>
+        <w:t>4.2. Visualizaciones de distribución y correlación</w:t>
+      </w:r>
+      <w:bookmarkEnd w:id="15"/>
+    </w:p>
+    <w:p>
+      <w:r>
+        <w:t>Una vez obtenido el resumen estadístico, se procede al análisis gráfico de las distribuciones univariantes y las relaciones entre variables. Este apartado tiene como objetivo identificar posibles sesgos, multimodalidades, transformaciones necesarias (como logaritmos o escalados), y descubrir patrones de correlación que puedan influir en el rendimiento de los modelos.</w:t>
+      </w:r>
+    </w:p>
+    <w:p>
+      <w:pPr>
+        <w:tabs>
+          <w:tab w:val="left" w:pos="3500"/>
+        </w:tabs>
+        <w:rPr>
+          <w:b/>
+          <w:bCs/>
+        </w:rPr>
+      </w:pPr>
+      <w:r>
+        <w:rPr>
+          <w:b/>
+          <w:bCs/>
+        </w:rPr>
+        <w:t>Distribuciones univariantes</w:t>
+      </w:r>
+      <w:r>
+        <w:rPr>
+          <w:b/>
+          <w:bCs/>
+        </w:rPr>
+        <w:tab/>
+      </w:r>
+    </w:p>
+    <w:p>
+      <w:r>
+        <w:t xml:space="preserve">Se han generado histogramas con curvas de densidad (KDE) para cada variable numérica del conjunto de entrenamiento. Estos gráficos permiten visualizar la forma de cada distribución: si es simétrica, sesgada hacia la derecha o izquierda, bimodal, o si presenta colas largas. </w:t>
+      </w:r>
+      <w:r>
+        <w:t xml:space="preserve">Algunas </w:t>
+      </w:r>
+      <w:r>
+        <w:t xml:space="preserve">de las variables presentan distribuciones </w:t>
+      </w:r>
+      <w:r>
+        <w:rPr>
+          <w:b/>
+          <w:bCs/>
+        </w:rPr>
+        <w:t>asimétricas</w:t>
+      </w:r>
+      <w:r>
+        <w:t xml:space="preserve"> y con </w:t>
+      </w:r>
+      <w:r>
+        <w:rPr>
+          <w:b/>
+          <w:bCs/>
+        </w:rPr>
+        <w:t>colas prolongadas</w:t>
+      </w:r>
+      <w:r>
+        <w:t>, lo que sugiere que una transformación logarítmica podría ser útil para mejorar la normalidad de los datos.</w:t>
+      </w:r>
+    </w:p>
+    <w:p>
+      <w:r>
+        <w:t xml:space="preserve">En </w:t>
+      </w:r>
+      <w:r>
+        <w:t xml:space="preserve">muchas de las </w:t>
+      </w:r>
+      <w:r>
+        <w:t xml:space="preserve">variables se observan acumulaciones de valores en los extremos, lo que puede indicar presencia de </w:t>
+      </w:r>
+      <w:proofErr w:type="spellStart"/>
+      <w:r>
+        <w:t>outliers</w:t>
+      </w:r>
+      <w:proofErr w:type="spellEnd"/>
+      <w:r>
+        <w:t xml:space="preserve"> o límites técnicos (por ejemplo, sensores que saturan en ciertos valores máximos).</w:t>
+      </w:r>
+    </w:p>
+    <w:p>
+      <w:pPr>
+        <w:rPr>
+          <w:b/>
+          <w:bCs/>
+        </w:rPr>
+      </w:pPr>
+      <w:proofErr w:type="spellStart"/>
+      <w:r>
+        <w:rPr>
+          <w:b/>
+          <w:bCs/>
+        </w:rPr>
+        <w:t>Boxplots</w:t>
+      </w:r>
+      <w:proofErr w:type="spellEnd"/>
+      <w:r>
+        <w:rPr>
+          <w:b/>
+          <w:bCs/>
+        </w:rPr>
+        <w:t xml:space="preserve"> por clase de defecto</w:t>
+      </w:r>
+    </w:p>
+    <w:p>
+      <w:r>
+        <w:t>Para explorar cómo se relaciona cada variable con la presencia de defectos, se han generado diagramas de caja (</w:t>
+      </w:r>
+      <w:proofErr w:type="spellStart"/>
+      <w:r>
+        <w:t>boxplots</w:t>
+      </w:r>
+      <w:proofErr w:type="spellEnd"/>
+      <w:r>
+        <w:t xml:space="preserve">) comparando la distribución de cada característica según si una pieza presenta o no un defecto determinado (uno vs resto). Estos gráficos ayudan a identificar variables que podrían ser predictivas, al mostrar </w:t>
+      </w:r>
+      <w:r>
+        <w:t>diferencias significativas entre grupos.</w:t>
+      </w:r>
+    </w:p>
+    <w:p>
+      <w:r>
+        <w:t xml:space="preserve">Por ejemplo, en el caso del defecto </w:t>
+      </w:r>
+      <w:proofErr w:type="spellStart"/>
+      <w:r>
+        <w:t>K_Scatch</w:t>
+      </w:r>
+      <w:proofErr w:type="spellEnd"/>
+      <w:r>
+        <w:t xml:space="preserve">, se observan diferencias claras en la mediana y el rango intercuartílico de ciertas variables respecto a las piezas sin ese defecto. Este tipo de hallazgos son útiles para orientar el </w:t>
+      </w:r>
+      <w:proofErr w:type="spellStart"/>
+      <w:r>
+        <w:t>feature</w:t>
+      </w:r>
+      <w:proofErr w:type="spellEnd"/>
+      <w:r>
+        <w:t xml:space="preserve"> </w:t>
+      </w:r>
+      <w:proofErr w:type="spellStart"/>
+      <w:r>
+        <w:t>selection</w:t>
+      </w:r>
+      <w:proofErr w:type="spellEnd"/>
+      <w:r>
+        <w:t xml:space="preserve"> y el diseño del modelo.</w:t>
+      </w:r>
+    </w:p>
+    <w:p>
+      <w:pPr>
+        <w:rPr>
+          <w:b/>
+          <w:bCs/>
+        </w:rPr>
+      </w:pPr>
+      <w:r>
+        <w:rPr>
+          <w:b/>
+          <w:bCs/>
+        </w:rPr>
+        <w:t>Matriz de correlación</w:t>
+      </w:r>
+    </w:p>
+    <w:p>
+      <w:r>
+        <w:t>Finalmente, se ha generado un mapa de calor (</w:t>
+      </w:r>
+      <w:proofErr w:type="spellStart"/>
+      <w:r>
+        <w:t>heatmap</w:t>
+      </w:r>
+      <w:proofErr w:type="spellEnd"/>
+      <w:r>
+        <w:t xml:space="preserve">) con las correlaciones de Pearson entre todas las variables numéricas. Este tipo de análisis permite detectar variables altamente correlacionadas entre sí, lo que puede indicar redundancia de </w:t>
+      </w:r>
+      <w:r>
+        <w:lastRenderedPageBreak/>
+        <w:t>información y justificar la aplicación de técnicas como reducción de dimensionalidad (PCA) o eliminación de colinealidades.</w:t>
+      </w:r>
+    </w:p>
+    <w:p>
+      <w:r>
+        <w:t xml:space="preserve">En este </w:t>
+      </w:r>
+      <w:proofErr w:type="spellStart"/>
+      <w:r>
+        <w:t>dataset</w:t>
+      </w:r>
+      <w:proofErr w:type="spellEnd"/>
+      <w:r>
+        <w:t xml:space="preserve"> se identifican varios pares de variables con correlaciones superiores a 0.8 en valor absoluto, lo cual deberá tenerse en cuenta a la hora de construir modelos lineales o árboles con regularización. Por otro lado, algunas variables muestran muy baja correlación con el resto, lo cual puede indicar que aportan información única o simplemente ruido.</w:t>
+      </w:r>
+    </w:p>
+    <w:p>
+      <w:r>
+        <w:t>Este análisis visual complementa los estadísticos numéricos anteriores y proporciona una base sólida para las siguientes etapas de ingeniería de características y selección de variables.</w:t>
+      </w:r>
+    </w:p>
+    <w:p>
+      <w:pPr>
+        <w:pStyle w:val="Ttulo2"/>
+      </w:pPr>
+      <w:bookmarkStart w:id="16" w:name="_Toc1921473421"/>
+      <w:r>
+        <w:t>4.3. Identificación de valores faltantes</w:t>
+      </w:r>
+      <w:bookmarkEnd w:id="16"/>
+    </w:p>
+    <w:p>
+      <w:r>
+        <w:t>El análisis de valores faltantes es una etapa fundamental dentro del preprocesamiento de datos, ya que la presencia de datos ausentes puede afectar negativamente la calidad del modelo si no se maneja adecuadamente. En este paso se identifican las variables con registros nulos, se cuantifica su impacto y se proponen estrategias de imputación o descarte.</w:t>
+      </w:r>
+    </w:p>
+    <w:p>
+      <w:pPr>
+        <w:rPr>
+          <w:b/>
+          <w:bCs/>
+        </w:rPr>
+      </w:pPr>
+      <w:r>
+        <w:rPr>
+          <w:b/>
+          <w:bCs/>
+        </w:rPr>
+        <w:t>Identificación y cuantificación</w:t>
+      </w:r>
+    </w:p>
+    <w:p>
+      <w:r>
+        <w:t>Se ha generado una tabla que muestra, para cada variable, el número absoluto y el porcentaje de registros faltantes respecto al total. Esta información permite priorizar las variables más afectadas por la ausencia de datos y descartar aquellas cuya falta de información supera un umbral crítico (por ejemplo, 30% o más).</w:t>
+      </w:r>
+    </w:p>
+    <w:p>
+      <w:r>
+        <w:t>Adicionalmente, se ha generado un mapa de calor (</w:t>
+      </w:r>
+      <w:proofErr w:type="spellStart"/>
+      <w:r>
+        <w:t>heatmap</w:t>
+      </w:r>
+      <w:proofErr w:type="spellEnd"/>
+      <w:r>
+        <w:t>) de valores faltantes, que permite visualizar patrones sistemáticos: por ejemplo, si varios campos tienden a faltar al mismo tiempo, lo que podría indicar un problema específico en la captura de datos de ciertas etapas del proceso industrial.</w:t>
+      </w:r>
+    </w:p>
+    <w:p>
+      <w:r>
+        <w:t>En este conjunto concreto,</w:t>
+      </w:r>
+      <w:r>
+        <w:t xml:space="preserve"> Al ser un</w:t>
+      </w:r>
+      <w:r>
+        <w:t xml:space="preserve">a base de datos </w:t>
+      </w:r>
+      <w:r>
+        <w:t>sintétic</w:t>
+      </w:r>
+      <w:r>
+        <w:t>a.</w:t>
+      </w:r>
+      <w:r>
+        <w:t xml:space="preserve"> </w:t>
+      </w:r>
+      <w:r>
+        <w:t>L</w:t>
+      </w:r>
+      <w:r>
+        <w:t>as variables</w:t>
+      </w:r>
+      <w:r>
+        <w:t xml:space="preserve"> no</w:t>
+      </w:r>
+      <w:r>
+        <w:t xml:space="preserve"> presentan ningún valor faltante, aunqu</w:t>
+      </w:r>
+      <w:r>
+        <w:t xml:space="preserve">e se ha decido mantener </w:t>
+      </w:r>
+      <w:r>
+        <w:t>el mapa de calor para futuro uso</w:t>
+      </w:r>
       <w:r>
         <w:t>.</w:t>
       </w:r>
     </w:p>
     <w:p>
-      <w:r>
-        <w:t>En conjunto, este análisis proporciona una primera visión clara de la estructura general de los datos y sienta las bases para identificar problemas potenciales antes del modelado.</w:t>
-      </w:r>
-    </w:p>
-    <w:p/>
-    <w:p>
       <w:pPr>
         <w:pStyle w:val="Ttulo2"/>
       </w:pPr>
-      <w:bookmarkStart w:id="15" w:name="_Toc1350130431"/>
-      <w:r>
-        <w:t>4.2. Visualizaciones de distribución y correlación</w:t>
-      </w:r>
-      <w:bookmarkEnd w:id="15"/>
-    </w:p>
-    <w:p>
-      <w:r>
-        <w:t>Una vez obtenido el resumen estadístico, se procede al análisis gráfico de las distribuciones univariantes y las relaciones entre variables. Este apartado tiene como objetivo identificar posibles sesgos, multimodalidades, transformaciones necesarias (como logaritmos o escalados), y descubrir patrones de correlación que puedan influir en el rendimiento de los modelos.</w:t>
-      </w:r>
-    </w:p>
-    <w:p>
-      <w:pPr>
-        <w:tabs>
-          <w:tab w:val="left" w:pos="3500"/>
-        </w:tabs>
-        <w:rPr>
-          <w:b/>
-          <w:bCs/>
-        </w:rPr>
-      </w:pPr>
-      <w:r>
-        <w:rPr>
-          <w:b/>
-          <w:bCs/>
-        </w:rPr>
-        <w:t>Distribuciones univariantes</w:t>
-      </w:r>
-      <w:r>
-        <w:rPr>
-          <w:b/>
-          <w:bCs/>
-        </w:rPr>
-        <w:tab/>
-      </w:r>
-    </w:p>
-    <w:p>
-      <w:r>
-        <w:t xml:space="preserve">Se han generado histogramas con curvas de densidad (KDE) para cada variable numérica del conjunto de entrenamiento. Estos gráficos permiten visualizar la forma de cada distribución: si es simétrica, sesgada hacia la derecha o izquierda, bimodal, o si presenta colas largas. </w:t>
-      </w:r>
-      <w:r>
-        <w:t xml:space="preserve">Algunas </w:t>
-      </w:r>
-      <w:r>
-        <w:t xml:space="preserve">de las variables presentan distribuciones </w:t>
-      </w:r>
-      <w:r>
-        <w:rPr>
-          <w:b/>
-          <w:bCs/>
-        </w:rPr>
-        <w:t>asimétricas</w:t>
-      </w:r>
-      <w:r>
-        <w:t xml:space="preserve"> y con </w:t>
-      </w:r>
-      <w:r>
-        <w:rPr>
-          <w:b/>
-          <w:bCs/>
-        </w:rPr>
-        <w:t>colas prolongadas</w:t>
-      </w:r>
-      <w:r>
-        <w:t>, lo que sugiere que una transformación logarítmica podría ser útil para mejorar la normalidad de los datos.</w:t>
-      </w:r>
-    </w:p>
-    <w:p>
-      <w:r>
-        <w:t xml:space="preserve">En </w:t>
-      </w:r>
-      <w:r>
-        <w:t xml:space="preserve">muchas de las </w:t>
-      </w:r>
-      <w:r>
-        <w:t xml:space="preserve">variables se observan acumulaciones de valores en los extremos, lo que puede indicar presencia de </w:t>
+      <w:bookmarkStart w:id="17" w:name="_Toc888513426"/>
+      <w:r>
+        <w:t xml:space="preserve">4.4. Detección de </w:t>
       </w:r>
       <w:proofErr w:type="spellStart"/>
       <w:r>
@@ -5077,274 +5285,49 @@
       </w:r>
       <w:proofErr w:type="spellEnd"/>
       <w:r>
-        <w:t xml:space="preserve"> o límites técnicos (por ejemplo, sensores que saturan en ciertos valores máximos).</w:t>
-      </w:r>
-    </w:p>
-    <w:p>
-      <w:pPr>
-        <w:rPr>
-          <w:b/>
-          <w:bCs/>
-        </w:rPr>
-      </w:pPr>
-      <w:proofErr w:type="spellStart"/>
-      <w:r>
-        <w:rPr>
-          <w:b/>
-          <w:bCs/>
-        </w:rPr>
-        <w:t>Boxplots</w:t>
-      </w:r>
-      <w:proofErr w:type="spellEnd"/>
-      <w:r>
-        <w:rPr>
-          <w:b/>
-          <w:bCs/>
-        </w:rPr>
-        <w:t xml:space="preserve"> por clase de defecto</w:t>
-      </w:r>
-    </w:p>
-    <w:p>
-      <w:r>
-        <w:t>Para explorar cómo se relaciona cada variable con la presencia de defectos, se han generado diagramas de caja (</w:t>
-      </w:r>
-      <w:proofErr w:type="spellStart"/>
-      <w:r>
-        <w:t>boxplots</w:t>
-      </w:r>
-      <w:proofErr w:type="spellEnd"/>
-      <w:r>
-        <w:t xml:space="preserve">) comparando la distribución de cada característica según si una pieza presenta o no un defecto determinado (uno vs resto). Estos gráficos ayudan a identificar variables que podrían ser predictivas, al mostrar </w:t>
-      </w:r>
-      <w:r>
-        <w:t>diferencias significativas entre grupos.</w:t>
-      </w:r>
-    </w:p>
-    <w:p>
-      <w:r>
-        <w:t xml:space="preserve">Por ejemplo, en el caso del defecto </w:t>
-      </w:r>
-      <w:proofErr w:type="spellStart"/>
-      <w:r>
-        <w:t>K_Scatch</w:t>
-      </w:r>
-      <w:proofErr w:type="spellEnd"/>
-      <w:r>
-        <w:t xml:space="preserve">, se observan diferencias claras en la mediana y el rango intercuartílico de ciertas variables respecto a las piezas sin ese defecto. Este tipo de hallazgos son útiles para orientar el </w:t>
-      </w:r>
-      <w:proofErr w:type="spellStart"/>
-      <w:r>
-        <w:t>feature</w:t>
-      </w:r>
-      <w:proofErr w:type="spellEnd"/>
-      <w:r>
         <w:t xml:space="preserve"> </w:t>
       </w:r>
-      <w:proofErr w:type="spellStart"/>
-      <w:r>
-        <w:t>selection</w:t>
-      </w:r>
-      <w:proofErr w:type="spellEnd"/>
-      <w:r>
-        <w:t xml:space="preserve"> y el diseño del modelo.</w:t>
-      </w:r>
-    </w:p>
-    <w:p>
-      <w:pPr>
-        <w:rPr>
-          <w:b/>
-          <w:bCs/>
-        </w:rPr>
-      </w:pPr>
-      <w:r>
-        <w:rPr>
-          <w:b/>
-          <w:bCs/>
-        </w:rPr>
-        <w:t>Matriz de correlación</w:t>
-      </w:r>
-    </w:p>
-    <w:p>
-      <w:r>
-        <w:t>Finalmente, se ha generado un mapa de calor (</w:t>
-      </w:r>
-      <w:proofErr w:type="spellStart"/>
-      <w:r>
-        <w:t>heatmap</w:t>
-      </w:r>
-      <w:proofErr w:type="spellEnd"/>
-      <w:r>
-        <w:t xml:space="preserve">) con las correlaciones de Pearson entre todas las variables numéricas. Este tipo de análisis permite detectar </w:t>
-      </w:r>
+      <w:bookmarkEnd w:id="17"/>
+    </w:p>
+    <w:p>
+      <w:r>
+        <w:t xml:space="preserve">La calidad de los datos es un aspecto clave en cualquier proyecto de machine </w:t>
+      </w:r>
+      <w:proofErr w:type="spellStart"/>
+      <w:r>
+        <w:t>learning</w:t>
+      </w:r>
+      <w:proofErr w:type="spellEnd"/>
+      <w:r>
+        <w:t>, ya que errores, inconsistencias o valores extremos pueden deteriorar tanto el proceso de entrenamiento como la capacidad de generalización del modelo. Este apartado se centra en la detección de valores atípicos (</w:t>
+      </w:r>
+      <w:proofErr w:type="spellStart"/>
+      <w:r>
+        <w:t>outliers</w:t>
+      </w:r>
+      <w:proofErr w:type="spellEnd"/>
+      <w:r>
+        <w:t>) y en la evaluación general de la integridad del conjunto de datos.</w:t>
+      </w:r>
+    </w:p>
+    <w:p>
+      <w:pPr>
+        <w:rPr>
+          <w:b/>
+          <w:bCs/>
+        </w:rPr>
+      </w:pPr>
+      <w:r>
+        <w:rPr>
+          <w:b/>
+          <w:bCs/>
+        </w:rPr>
+        <w:t>Detección de valores atípicos</w:t>
+      </w:r>
+    </w:p>
+    <w:p>
       <w:r>
         <w:lastRenderedPageBreak/>
-        <w:t>variables altamente correlacionadas entre sí, lo que puede indicar redundancia de información y justificar la aplicación de técnicas como reducción de dimensionalidad (PCA) o eliminación de colinealidades.</w:t>
-      </w:r>
-    </w:p>
-    <w:p>
-      <w:r>
-        <w:t xml:space="preserve">En este </w:t>
-      </w:r>
-      <w:proofErr w:type="spellStart"/>
-      <w:r>
-        <w:t>dataset</w:t>
-      </w:r>
-      <w:proofErr w:type="spellEnd"/>
-      <w:r>
-        <w:t xml:space="preserve"> se identifican varios pares de variables con correlaciones superiores a 0.8 en valor absoluto, lo cual deberá tenerse en cuenta a la hora de construir modelos lineales o árboles con regularización. Por otro lado, algunas variables muestran muy baja correlación con el resto, lo cual puede indicar que aportan información única o simplemente ruido.</w:t>
-      </w:r>
-    </w:p>
-    <w:p>
-      <w:r>
-        <w:t>Este análisis visual complementa los estadísticos numéricos anteriores y proporciona una base sólida para las siguientes etapas de ingeniería de características y selección de variables.</w:t>
-      </w:r>
-    </w:p>
-    <w:p>
-      <w:pPr>
-        <w:pStyle w:val="Ttulo2"/>
-      </w:pPr>
-      <w:bookmarkStart w:id="16" w:name="_Toc1921473421"/>
-      <w:r>
-        <w:t>4.3. Identificación de valores faltantes</w:t>
-      </w:r>
-      <w:bookmarkEnd w:id="16"/>
-    </w:p>
-    <w:p>
-      <w:r>
-        <w:t>El análisis de valores faltantes es una etapa fundamental dentro del preprocesamiento de datos, ya que la presencia de datos ausentes puede afectar negativamente la calidad del modelo si no se maneja adecuadamente. En este paso se identifican las variables con registros nulos, se cuantifica su impacto y se proponen estrategias de imputación o descarte.</w:t>
-      </w:r>
-    </w:p>
-    <w:p>
-      <w:pPr>
-        <w:rPr>
-          <w:b/>
-          <w:bCs/>
-        </w:rPr>
-      </w:pPr>
-      <w:r>
-        <w:rPr>
-          <w:b/>
-          <w:bCs/>
-        </w:rPr>
-        <w:t>Identificación y cuantificación</w:t>
-      </w:r>
-    </w:p>
-    <w:p>
-      <w:r>
-        <w:t>Se ha generado una tabla que muestra, para cada variable, el número absoluto y el porcentaje de registros faltantes respecto al total. Esta información permite priorizar las variables más afectadas por la ausencia de datos y descartar aquellas cuya falta de información supera un umbral crítico (por ejemplo, 30% o más).</w:t>
-      </w:r>
-    </w:p>
-    <w:p>
-      <w:r>
-        <w:t>Adicionalmente, se ha generado un mapa de calor (</w:t>
-      </w:r>
-      <w:proofErr w:type="spellStart"/>
-      <w:r>
-        <w:t>heatmap</w:t>
-      </w:r>
-      <w:proofErr w:type="spellEnd"/>
-      <w:r>
-        <w:t>) de valores faltantes, que permite visualizar patrones sistemáticos: por ejemplo, si varios campos tienden a faltar al mismo tiempo, lo que podría indicar un problema específico en la captura de datos de ciertas etapas del proceso industrial.</w:t>
-      </w:r>
-    </w:p>
-    <w:p>
-      <w:r>
-        <w:t>En este conjunto concreto,</w:t>
-      </w:r>
-      <w:r>
-        <w:t xml:space="preserve"> Al ser un</w:t>
-      </w:r>
-      <w:r>
-        <w:t xml:space="preserve">a base de datos </w:t>
-      </w:r>
-      <w:r>
-        <w:t>sintétic</w:t>
-      </w:r>
-      <w:r>
-        <w:t>a.</w:t>
-      </w:r>
-      <w:r>
-        <w:t xml:space="preserve"> </w:t>
-      </w:r>
-      <w:r>
-        <w:t>L</w:t>
-      </w:r>
-      <w:r>
-        <w:t>as variables</w:t>
-      </w:r>
-      <w:r>
-        <w:t xml:space="preserve"> no</w:t>
-      </w:r>
-      <w:r>
-        <w:t xml:space="preserve"> presentan ningún valor faltante, aunqu</w:t>
-      </w:r>
-      <w:r>
-        <w:t xml:space="preserve">e se ha decido mantener </w:t>
-      </w:r>
-      <w:r>
-        <w:t>el mapa de calor para futuro uso</w:t>
-      </w:r>
-      <w:r>
-        <w:t>.</w:t>
-      </w:r>
-    </w:p>
-    <w:p>
-      <w:pPr>
-        <w:pStyle w:val="Ttulo2"/>
-      </w:pPr>
-      <w:bookmarkStart w:id="17" w:name="_Toc888513426"/>
-      <w:r>
-        <w:t xml:space="preserve">4.4. Detección de </w:t>
-      </w:r>
-      <w:proofErr w:type="spellStart"/>
-      <w:r>
-        <w:t>outliers</w:t>
-      </w:r>
-      <w:proofErr w:type="spellEnd"/>
-      <w:r>
-        <w:t xml:space="preserve"> </w:t>
-      </w:r>
-      <w:bookmarkEnd w:id="17"/>
-    </w:p>
-    <w:p>
-      <w:r>
-        <w:t xml:space="preserve">La calidad de los datos es un aspecto clave en cualquier proyecto de machine </w:t>
-      </w:r>
-      <w:proofErr w:type="spellStart"/>
-      <w:r>
-        <w:t>learning</w:t>
-      </w:r>
-      <w:proofErr w:type="spellEnd"/>
-      <w:r>
-        <w:t>, ya que errores, inconsistencias o valores extremos pueden deteriorar tanto el proceso de entrenamiento como la capacidad de generalización del modelo. Este apartado se centra en la detección de valores atípicos (</w:t>
-      </w:r>
-      <w:proofErr w:type="spellStart"/>
-      <w:r>
-        <w:t>outliers</w:t>
-      </w:r>
-      <w:proofErr w:type="spellEnd"/>
-      <w:r>
-        <w:t>) y en la evaluación general de la integridad del conjunto de datos.</w:t>
-      </w:r>
-    </w:p>
-    <w:p>
-      <w:pPr>
-        <w:rPr>
-          <w:b/>
-          <w:bCs/>
-        </w:rPr>
-      </w:pPr>
-      <w:r>
-        <w:rPr>
-          <w:b/>
-          <w:bCs/>
-        </w:rPr>
-        <w:lastRenderedPageBreak/>
-        <w:t>Detección de valores atípicos</w:t>
-      </w:r>
-    </w:p>
-    <w:p>
-      <w:r>
         <w:t xml:space="preserve">Para identificar valores atípicos se ha aplicado la regla clásica basada en el rango intercuartílico (IQR). Esta técnica considera como </w:t>
       </w:r>
       <w:proofErr w:type="spellStart"/>

</xml_diff>